<commit_message>
Add My Changes to New Design Doc
</commit_message>
<xml_diff>
--- a/【NEW】ARCADE DESIGN DOC.docx
+++ b/【NEW】ARCADE DESIGN DOC.docx
@@ -145,7 +145,13 @@
         <w:t>The</w:t>
       </w:r>
       <w:r>
-        <w:t xml:space="preserve"> arcade project is scalable because you can adjust the width and the height of the board to be whatever height the user enters.  There </w:t>
+        <w:t xml:space="preserve"> arcade project is scalable because you can adjust the width and the height of the board to be whatever height the user enters</w:t>
+      </w:r>
+      <w:r>
+        <w:t xml:space="preserve"> in Slide Puzzle and Dots and Boxes</w:t>
+      </w:r>
+      <w:r>
+        <w:t xml:space="preserve">.  There </w:t>
       </w:r>
       <w:proofErr w:type="gramStart"/>
       <w:r>
@@ -155,6 +161,17 @@
       <w:r>
         <w:t xml:space="preserve"> a minimum height and width of 2.  If the user enters a height or width below the minimum height or width of 2, my program sets the height or width to a default value which is 3 for both.  It also would write a friendly message to the console saying there was an invalid value for height or width and it’s setting the value to the default.</w:t>
       </w:r>
+      <w:r>
+        <w:t xml:space="preserve">  In </w:t>
+      </w:r>
+      <w:proofErr w:type="spellStart"/>
+      <w:r>
+        <w:t>Quoridor</w:t>
+      </w:r>
+      <w:proofErr w:type="spellEnd"/>
+      <w:r>
+        <w:t>, the height and width of the Board is always 9 by 9.</w:t>
+      </w:r>
     </w:p>
     <w:p>
       <w:r>
@@ -166,23 +183,71 @@
       </w:r>
       <w:proofErr w:type="spellEnd"/>
       <w:r>
+        <w:t>,</w:t>
+      </w:r>
+      <w:r>
+        <w:t xml:space="preserve"> </w:t>
+      </w:r>
+      <w:proofErr w:type="spellStart"/>
+      <w:r>
+        <w:t>DotAndBoxesRenderer</w:t>
+      </w:r>
+      <w:proofErr w:type="spellEnd"/>
+      <w:r>
+        <w:t xml:space="preserve">, and </w:t>
+      </w:r>
+      <w:proofErr w:type="spellStart"/>
+      <w:r>
+        <w:t>QuoridorRenderer</w:t>
+      </w:r>
+      <w:proofErr w:type="spellEnd"/>
+      <w:r>
+        <w:t xml:space="preserve"> which implement this interface.  Additionally, I have a Piece class which has an x-position and y-position.  The Tile, Edge, Box class all inherit from this.  This means if I wanted to extend this project by adding more, I would simply need to add another class that inherits from Game.  If I render a board, it can implement the Renderer interface.  If I have anything in the game that has a specific x- or y-position, I </w:t>
+      </w:r>
+      <w:proofErr w:type="gramStart"/>
+      <w:r>
+        <w:t>would</w:t>
+      </w:r>
+      <w:proofErr w:type="gramEnd"/>
+      <w:r>
+        <w:t xml:space="preserve"> create another class that extends the Piece class.</w:t>
+      </w:r>
+      <w:r>
+        <w:t xml:space="preserve">  Additionally, I have a </w:t>
+      </w:r>
+      <w:proofErr w:type="spellStart"/>
+      <w:r>
+        <w:t>QuoridorPlayer</w:t>
+      </w:r>
+      <w:proofErr w:type="spellEnd"/>
+      <w:r>
+        <w:t xml:space="preserve"> class which inherits from the Player class.  It has all the attributes of Player which include </w:t>
+      </w:r>
+      <w:proofErr w:type="spellStart"/>
+      <w:r>
+        <w:t>PlayerId</w:t>
+      </w:r>
+      <w:proofErr w:type="spellEnd"/>
+      <w:r>
         <w:t xml:space="preserve"> and </w:t>
       </w:r>
       <w:proofErr w:type="spellStart"/>
-      <w:r>
-        <w:t>DotAndBoxesRenderer</w:t>
+      <w:proofErr w:type="gramStart"/>
+      <w:r>
+        <w:t>PlayerName</w:t>
       </w:r>
       <w:proofErr w:type="spellEnd"/>
-      <w:r>
-        <w:t xml:space="preserve"> which implement this interface.  Additionally, I have a Piece class which has an x-position and y-position.  The Tile, Edge, Box class all inherit from this.  This means if I wanted to extend this project by adding more, I would simply need to add another class that inherits from Game.  If I render a board, it can implement the Renderer interface.  If I have anything in the game that has a specific x- or y-position, I </w:t>
-      </w:r>
-      <w:proofErr w:type="gramStart"/>
-      <w:r>
-        <w:t>would</w:t>
-      </w:r>
       <w:proofErr w:type="gramEnd"/>
       <w:r>
-        <w:t xml:space="preserve"> create another class that extends the Piece class.</w:t>
+        <w:t xml:space="preserve"> but it also has </w:t>
+      </w:r>
+      <w:proofErr w:type="spellStart"/>
+      <w:r>
+        <w:t>wallsRemaining</w:t>
+      </w:r>
+      <w:proofErr w:type="spellEnd"/>
+      <w:r>
+        <w:t xml:space="preserve"> since players have a given number of walls that they can play.</w:t>
       </w:r>
     </w:p>
     <w:p>
@@ -365,6 +430,7 @@
         <w:ind w:left="1440"/>
       </w:pPr>
       <w:r>
+        <w:lastRenderedPageBreak/>
         <w:t>- Wall Placement: Validates wall placement and prevents complete path blocking</w:t>
       </w:r>
     </w:p>
@@ -416,7 +482,6 @@
         <w:ind w:firstLine="720"/>
       </w:pPr>
       <w:r>
-        <w:lastRenderedPageBreak/>
         <w:t>- Manages the wall inventory (10 walls per player)</w:t>
       </w:r>
     </w:p>
@@ -505,9 +570,90 @@
     <w:p>
       <w:pPr>
         <w:pStyle w:val="ListParagraph"/>
-      </w:pPr>
-      <w:r>
-        <w:t>(you can fill up this content~)</w:t>
+        <w:numPr>
+          <w:ilvl w:val="0"/>
+          <w:numId w:val="5"/>
+        </w:numPr>
+      </w:pPr>
+      <w:r>
+        <w:t xml:space="preserve">Fixed bug in Main class </w:t>
+      </w:r>
+      <w:proofErr w:type="gramStart"/>
+      <w:r>
+        <w:t>where</w:t>
+      </w:r>
+      <w:proofErr w:type="gramEnd"/>
+      <w:r>
+        <w:t xml:space="preserve"> entering </w:t>
+      </w:r>
+      <w:proofErr w:type="gramStart"/>
+      <w:r>
+        <w:t>an</w:t>
+      </w:r>
+      <w:proofErr w:type="gramEnd"/>
+      <w:r>
+        <w:t xml:space="preserve"> it would cause program to crash</w:t>
+      </w:r>
+    </w:p>
+    <w:p>
+      <w:pPr>
+        <w:pStyle w:val="ListParagraph"/>
+        <w:numPr>
+          <w:ilvl w:val="0"/>
+          <w:numId w:val="5"/>
+        </w:numPr>
+      </w:pPr>
+      <w:r>
+        <w:t xml:space="preserve">Wrote code to initialize the </w:t>
+      </w:r>
+      <w:proofErr w:type="spellStart"/>
+      <w:r>
+        <w:t>boardArray</w:t>
+      </w:r>
+      <w:proofErr w:type="spellEnd"/>
+      <w:r>
+        <w:t xml:space="preserve"> with initial </w:t>
+      </w:r>
+      <w:proofErr w:type="spellStart"/>
+      <w:r>
+        <w:t>CellValue</w:t>
+      </w:r>
+      <w:proofErr w:type="spellEnd"/>
+      <w:r>
+        <w:t xml:space="preserve"> </w:t>
+      </w:r>
+      <w:proofErr w:type="spellStart"/>
+      <w:r>
+        <w:t>enum</w:t>
+      </w:r>
+      <w:proofErr w:type="spellEnd"/>
+      <w:r>
+        <w:t xml:space="preserve"> values in </w:t>
+      </w:r>
+      <w:proofErr w:type="spellStart"/>
+      <w:r>
+        <w:t>Quoridor</w:t>
+      </w:r>
+      <w:proofErr w:type="spellEnd"/>
+    </w:p>
+    <w:p>
+      <w:pPr>
+        <w:pStyle w:val="ListParagraph"/>
+        <w:numPr>
+          <w:ilvl w:val="0"/>
+          <w:numId w:val="5"/>
+        </w:numPr>
+      </w:pPr>
+      <w:r>
+        <w:t xml:space="preserve">Wrote code to render the </w:t>
+      </w:r>
+      <w:proofErr w:type="spellStart"/>
+      <w:r>
+        <w:t>Quoridor</w:t>
+      </w:r>
+      <w:proofErr w:type="spellEnd"/>
+      <w:r>
+        <w:t xml:space="preserve"> board</w:t>
       </w:r>
     </w:p>
     <w:p>
@@ -603,6 +749,119 @@
     </w:lvl>
   </w:abstractNum>
   <w:abstractNum w:abstractNumId="2" w15:restartNumberingAfterBreak="0">
+    <w:nsid w:val="04154A15"/>
+    <w:multiLevelType w:val="hybridMultilevel"/>
+    <w:tmpl w:val="77987C2A"/>
+    <w:lvl w:ilvl="0" w:tplc="EAEE40DA">
+      <w:start w:val="2"/>
+      <w:numFmt w:val="bullet"/>
+      <w:lvlText w:val="-"/>
+      <w:lvlJc w:val="left"/>
+      <w:pPr>
+        <w:ind w:left="720" w:hanging="360"/>
+      </w:pPr>
+      <w:rPr>
+        <w:rFonts w:ascii="Aptos" w:eastAsiaTheme="minorHAnsi" w:hAnsi="Aptos" w:cstheme="minorBidi" w:hint="default"/>
+      </w:rPr>
+    </w:lvl>
+    <w:lvl w:ilvl="1" w:tplc="04090003" w:tentative="1">
+      <w:start w:val="1"/>
+      <w:numFmt w:val="bullet"/>
+      <w:lvlText w:val="o"/>
+      <w:lvlJc w:val="left"/>
+      <w:pPr>
+        <w:ind w:left="1440" w:hanging="360"/>
+      </w:pPr>
+      <w:rPr>
+        <w:rFonts w:ascii="Courier New" w:hAnsi="Courier New" w:cs="Courier New" w:hint="default"/>
+      </w:rPr>
+    </w:lvl>
+    <w:lvl w:ilvl="2" w:tplc="04090005" w:tentative="1">
+      <w:start w:val="1"/>
+      <w:numFmt w:val="bullet"/>
+      <w:lvlText w:val=""/>
+      <w:lvlJc w:val="left"/>
+      <w:pPr>
+        <w:ind w:left="2160" w:hanging="360"/>
+      </w:pPr>
+      <w:rPr>
+        <w:rFonts w:ascii="Wingdings" w:hAnsi="Wingdings" w:hint="default"/>
+      </w:rPr>
+    </w:lvl>
+    <w:lvl w:ilvl="3" w:tplc="04090001" w:tentative="1">
+      <w:start w:val="1"/>
+      <w:numFmt w:val="bullet"/>
+      <w:lvlText w:val=""/>
+      <w:lvlJc w:val="left"/>
+      <w:pPr>
+        <w:ind w:left="2880" w:hanging="360"/>
+      </w:pPr>
+      <w:rPr>
+        <w:rFonts w:ascii="Symbol" w:hAnsi="Symbol" w:hint="default"/>
+      </w:rPr>
+    </w:lvl>
+    <w:lvl w:ilvl="4" w:tplc="04090003" w:tentative="1">
+      <w:start w:val="1"/>
+      <w:numFmt w:val="bullet"/>
+      <w:lvlText w:val="o"/>
+      <w:lvlJc w:val="left"/>
+      <w:pPr>
+        <w:ind w:left="3600" w:hanging="360"/>
+      </w:pPr>
+      <w:rPr>
+        <w:rFonts w:ascii="Courier New" w:hAnsi="Courier New" w:cs="Courier New" w:hint="default"/>
+      </w:rPr>
+    </w:lvl>
+    <w:lvl w:ilvl="5" w:tplc="04090005" w:tentative="1">
+      <w:start w:val="1"/>
+      <w:numFmt w:val="bullet"/>
+      <w:lvlText w:val=""/>
+      <w:lvlJc w:val="left"/>
+      <w:pPr>
+        <w:ind w:left="4320" w:hanging="360"/>
+      </w:pPr>
+      <w:rPr>
+        <w:rFonts w:ascii="Wingdings" w:hAnsi="Wingdings" w:hint="default"/>
+      </w:rPr>
+    </w:lvl>
+    <w:lvl w:ilvl="6" w:tplc="04090001" w:tentative="1">
+      <w:start w:val="1"/>
+      <w:numFmt w:val="bullet"/>
+      <w:lvlText w:val=""/>
+      <w:lvlJc w:val="left"/>
+      <w:pPr>
+        <w:ind w:left="5040" w:hanging="360"/>
+      </w:pPr>
+      <w:rPr>
+        <w:rFonts w:ascii="Symbol" w:hAnsi="Symbol" w:hint="default"/>
+      </w:rPr>
+    </w:lvl>
+    <w:lvl w:ilvl="7" w:tplc="04090003" w:tentative="1">
+      <w:start w:val="1"/>
+      <w:numFmt w:val="bullet"/>
+      <w:lvlText w:val="o"/>
+      <w:lvlJc w:val="left"/>
+      <w:pPr>
+        <w:ind w:left="5760" w:hanging="360"/>
+      </w:pPr>
+      <w:rPr>
+        <w:rFonts w:ascii="Courier New" w:hAnsi="Courier New" w:cs="Courier New" w:hint="default"/>
+      </w:rPr>
+    </w:lvl>
+    <w:lvl w:ilvl="8" w:tplc="04090005" w:tentative="1">
+      <w:start w:val="1"/>
+      <w:numFmt w:val="bullet"/>
+      <w:lvlText w:val=""/>
+      <w:lvlJc w:val="left"/>
+      <w:pPr>
+        <w:ind w:left="6480" w:hanging="360"/>
+      </w:pPr>
+      <w:rPr>
+        <w:rFonts w:ascii="Wingdings" w:hAnsi="Wingdings" w:hint="default"/>
+      </w:rPr>
+    </w:lvl>
+  </w:abstractNum>
+  <w:abstractNum w:abstractNumId="3" w15:restartNumberingAfterBreak="0">
     <w:nsid w:val="302C340F"/>
     <w:multiLevelType w:val="multilevel"/>
     <w:tmpl w:val="302C340F"/>
@@ -709,6 +968,119 @@
       <w:lvlJc w:val="left"/>
       <w:pPr>
         <w:ind w:left="6480" w:hanging="360"/>
+      </w:pPr>
+      <w:rPr>
+        <w:rFonts w:ascii="Wingdings" w:hAnsi="Wingdings" w:hint="default"/>
+      </w:rPr>
+    </w:lvl>
+  </w:abstractNum>
+  <w:abstractNum w:abstractNumId="4" w15:restartNumberingAfterBreak="0">
+    <w:nsid w:val="65E54A6D"/>
+    <w:multiLevelType w:val="hybridMultilevel"/>
+    <w:tmpl w:val="A4C838C0"/>
+    <w:lvl w:ilvl="0" w:tplc="BF76C742">
+      <w:start w:val="2"/>
+      <w:numFmt w:val="bullet"/>
+      <w:lvlText w:val="-"/>
+      <w:lvlJc w:val="left"/>
+      <w:pPr>
+        <w:ind w:left="1080" w:hanging="360"/>
+      </w:pPr>
+      <w:rPr>
+        <w:rFonts w:ascii="Aptos" w:eastAsiaTheme="minorHAnsi" w:hAnsi="Aptos" w:cstheme="minorBidi" w:hint="default"/>
+      </w:rPr>
+    </w:lvl>
+    <w:lvl w:ilvl="1" w:tplc="04090003" w:tentative="1">
+      <w:start w:val="1"/>
+      <w:numFmt w:val="bullet"/>
+      <w:lvlText w:val="o"/>
+      <w:lvlJc w:val="left"/>
+      <w:pPr>
+        <w:ind w:left="1800" w:hanging="360"/>
+      </w:pPr>
+      <w:rPr>
+        <w:rFonts w:ascii="Courier New" w:hAnsi="Courier New" w:cs="Courier New" w:hint="default"/>
+      </w:rPr>
+    </w:lvl>
+    <w:lvl w:ilvl="2" w:tplc="04090005" w:tentative="1">
+      <w:start w:val="1"/>
+      <w:numFmt w:val="bullet"/>
+      <w:lvlText w:val=""/>
+      <w:lvlJc w:val="left"/>
+      <w:pPr>
+        <w:ind w:left="2520" w:hanging="360"/>
+      </w:pPr>
+      <w:rPr>
+        <w:rFonts w:ascii="Wingdings" w:hAnsi="Wingdings" w:hint="default"/>
+      </w:rPr>
+    </w:lvl>
+    <w:lvl w:ilvl="3" w:tplc="04090001" w:tentative="1">
+      <w:start w:val="1"/>
+      <w:numFmt w:val="bullet"/>
+      <w:lvlText w:val=""/>
+      <w:lvlJc w:val="left"/>
+      <w:pPr>
+        <w:ind w:left="3240" w:hanging="360"/>
+      </w:pPr>
+      <w:rPr>
+        <w:rFonts w:ascii="Symbol" w:hAnsi="Symbol" w:hint="default"/>
+      </w:rPr>
+    </w:lvl>
+    <w:lvl w:ilvl="4" w:tplc="04090003" w:tentative="1">
+      <w:start w:val="1"/>
+      <w:numFmt w:val="bullet"/>
+      <w:lvlText w:val="o"/>
+      <w:lvlJc w:val="left"/>
+      <w:pPr>
+        <w:ind w:left="3960" w:hanging="360"/>
+      </w:pPr>
+      <w:rPr>
+        <w:rFonts w:ascii="Courier New" w:hAnsi="Courier New" w:cs="Courier New" w:hint="default"/>
+      </w:rPr>
+    </w:lvl>
+    <w:lvl w:ilvl="5" w:tplc="04090005" w:tentative="1">
+      <w:start w:val="1"/>
+      <w:numFmt w:val="bullet"/>
+      <w:lvlText w:val=""/>
+      <w:lvlJc w:val="left"/>
+      <w:pPr>
+        <w:ind w:left="4680" w:hanging="360"/>
+      </w:pPr>
+      <w:rPr>
+        <w:rFonts w:ascii="Wingdings" w:hAnsi="Wingdings" w:hint="default"/>
+      </w:rPr>
+    </w:lvl>
+    <w:lvl w:ilvl="6" w:tplc="04090001" w:tentative="1">
+      <w:start w:val="1"/>
+      <w:numFmt w:val="bullet"/>
+      <w:lvlText w:val=""/>
+      <w:lvlJc w:val="left"/>
+      <w:pPr>
+        <w:ind w:left="5400" w:hanging="360"/>
+      </w:pPr>
+      <w:rPr>
+        <w:rFonts w:ascii="Symbol" w:hAnsi="Symbol" w:hint="default"/>
+      </w:rPr>
+    </w:lvl>
+    <w:lvl w:ilvl="7" w:tplc="04090003" w:tentative="1">
+      <w:start w:val="1"/>
+      <w:numFmt w:val="bullet"/>
+      <w:lvlText w:val="o"/>
+      <w:lvlJc w:val="left"/>
+      <w:pPr>
+        <w:ind w:left="6120" w:hanging="360"/>
+      </w:pPr>
+      <w:rPr>
+        <w:rFonts w:ascii="Courier New" w:hAnsi="Courier New" w:cs="Courier New" w:hint="default"/>
+      </w:rPr>
+    </w:lvl>
+    <w:lvl w:ilvl="8" w:tplc="04090005" w:tentative="1">
+      <w:start w:val="1"/>
+      <w:numFmt w:val="bullet"/>
+      <w:lvlText w:val=""/>
+      <w:lvlJc w:val="left"/>
+      <w:pPr>
+        <w:ind w:left="6840" w:hanging="360"/>
       </w:pPr>
       <w:rPr>
         <w:rFonts w:ascii="Wingdings" w:hAnsi="Wingdings" w:hint="default"/>
@@ -719,10 +1091,16 @@
     <w:abstractNumId w:val="0"/>
   </w:num>
   <w:num w:numId="2" w16cid:durableId="522600141">
-    <w:abstractNumId w:val="2"/>
+    <w:abstractNumId w:val="3"/>
   </w:num>
   <w:num w:numId="3" w16cid:durableId="566695150">
     <w:abstractNumId w:val="1"/>
+  </w:num>
+  <w:num w:numId="4" w16cid:durableId="1062027427">
+    <w:abstractNumId w:val="2"/>
+  </w:num>
+  <w:num w:numId="5" w16cid:durableId="442110762">
+    <w:abstractNumId w:val="4"/>
   </w:num>
 </w:numbering>
 </file>

</xml_diff>